<commit_message>
The Meeting log is just a log now, I added some basic documentation for iteration 1 too.
</commit_message>
<xml_diff>
--- a/Documentation/Plan.docx
+++ b/Documentation/Plan.docx
@@ -34,96 +34,24 @@
           <w:sz w:val="24"/>
           <w:szCs w:val="24"/>
         </w:rPr>
-        <w:t xml:space="preserve">For this iteration we are attempting to finish implementing the ability to store courses and associated information in the Course Manager. We are also going to attempt to add a list of tasks and the ability to add and remove items from it, the ability to create user profiles to isolate different users from one another. We are also going to implement </w:t>
-      </w:r>
-      <w:proofErr w:type="gramStart"/>
-      <w:r>
-        <w:rPr>
-          <w:rFonts w:ascii="Times New Roman" w:hAnsi="Times New Roman" w:cs="Times New Roman"/>
-          <w:sz w:val="24"/>
-          <w:szCs w:val="24"/>
-        </w:rPr>
-        <w:t>an</w:t>
-      </w:r>
-      <w:proofErr w:type="gramEnd"/>
-      <w:r>
-        <w:rPr>
-          <w:rFonts w:ascii="Times New Roman" w:hAnsi="Times New Roman" w:cs="Times New Roman"/>
-          <w:sz w:val="24"/>
-          <w:szCs w:val="24"/>
-        </w:rPr>
-        <w:t xml:space="preserve"> </w:t>
-      </w:r>
-      <w:proofErr w:type="spellStart"/>
-      <w:r>
-        <w:rPr>
-          <w:rFonts w:ascii="Times New Roman" w:hAnsi="Times New Roman" w:cs="Times New Roman"/>
-          <w:sz w:val="24"/>
-          <w:szCs w:val="24"/>
-        </w:rPr>
-        <w:t>SQLite</w:t>
-      </w:r>
-      <w:proofErr w:type="spellEnd"/>
-      <w:r>
-        <w:rPr>
-          <w:rFonts w:ascii="Times New Roman" w:hAnsi="Times New Roman" w:cs="Times New Roman"/>
-          <w:sz w:val="24"/>
-          <w:szCs w:val="24"/>
-        </w:rPr>
-        <w:t xml:space="preserve"> Database for the application.</w:t>
-      </w:r>
-    </w:p>
-    <w:p>
-      <w:pPr>
-        <w:rPr>
-          <w:rFonts w:ascii="Times New Roman" w:hAnsi="Times New Roman" w:cs="Times New Roman"/>
-          <w:sz w:val="24"/>
-          <w:szCs w:val="24"/>
-        </w:rPr>
-      </w:pPr>
-      <w:r>
-        <w:rPr>
-          <w:rFonts w:ascii="Times New Roman" w:hAnsi="Times New Roman" w:cs="Times New Roman"/>
-          <w:sz w:val="24"/>
-          <w:szCs w:val="24"/>
-        </w:rPr>
-        <w:t xml:space="preserve">The </w:t>
-      </w:r>
-      <w:proofErr w:type="spellStart"/>
-      <w:r>
-        <w:rPr>
-          <w:rFonts w:ascii="Times New Roman" w:hAnsi="Times New Roman" w:cs="Times New Roman"/>
-          <w:sz w:val="24"/>
-          <w:szCs w:val="24"/>
-        </w:rPr>
-        <w:t>SQLite</w:t>
-      </w:r>
-      <w:proofErr w:type="spellEnd"/>
-      <w:r>
-        <w:rPr>
-          <w:rFonts w:ascii="Times New Roman" w:hAnsi="Times New Roman" w:cs="Times New Roman"/>
-          <w:sz w:val="24"/>
-          <w:szCs w:val="24"/>
-        </w:rPr>
-        <w:t xml:space="preserve"> database will extend the </w:t>
-      </w:r>
-      <w:proofErr w:type="spellStart"/>
-      <w:r>
-        <w:rPr>
-          <w:rFonts w:ascii="Times New Roman" w:hAnsi="Times New Roman" w:cs="Times New Roman"/>
-          <w:sz w:val="24"/>
-          <w:szCs w:val="24"/>
-        </w:rPr>
-        <w:t>SQLiteOpenHelper</w:t>
-      </w:r>
-      <w:proofErr w:type="spellEnd"/>
-      <w:r>
-        <w:rPr>
-          <w:rFonts w:ascii="Times New Roman" w:hAnsi="Times New Roman" w:cs="Times New Roman"/>
-          <w:sz w:val="24"/>
-          <w:szCs w:val="24"/>
-        </w:rPr>
-        <w:t xml:space="preserve"> in order to more easily facilitate the use of persistent storage. We will be storing course information, such as the course name, description, and location on the database. Also, student information such as their name, student number, email address, and other information can be stored on the database. Ideally, private information will only be accessible to the proper student. The developer tasks are as follows:</w:t>
+        <w:t>For this iteration we are attempting to finish implementing the ability to store courses and associated information in the Course Manager. We are also going to attempt to add a list of tasks and the ability to add and remove items from it, the ability to create user profiles to isolate different users from one another. We are also going to implement an SQLite Database for the application.</w:t>
+      </w:r>
+    </w:p>
+    <w:p>
+      <w:pPr>
+        <w:rPr>
+          <w:rFonts w:ascii="Times New Roman" w:hAnsi="Times New Roman" w:cs="Times New Roman"/>
+          <w:sz w:val="24"/>
+          <w:szCs w:val="24"/>
+        </w:rPr>
+      </w:pPr>
+      <w:r>
+        <w:rPr>
+          <w:rFonts w:ascii="Times New Roman" w:hAnsi="Times New Roman" w:cs="Times New Roman"/>
+          <w:sz w:val="24"/>
+          <w:szCs w:val="24"/>
+        </w:rPr>
+        <w:t>The SQLite database will extend the SQLiteOpenHelper in order to more easily facilitate the use of persistent storage. We will be storing course information, such as the course name, description, and location on the database. Also, student information such as their name, student number, email address, and other information can be stored on the database. Ideally, private information will only be accessible to the proper student. The developer tasks are as follows:</w:t>
       </w:r>
     </w:p>
     <w:p>
@@ -145,25 +73,7 @@
           <w:sz w:val="24"/>
           <w:szCs w:val="24"/>
         </w:rPr>
-        <w:t xml:space="preserve">Extend the </w:t>
-      </w:r>
-      <w:proofErr w:type="spellStart"/>
-      <w:r>
-        <w:rPr>
-          <w:rFonts w:ascii="Times New Roman" w:hAnsi="Times New Roman" w:cs="Times New Roman"/>
-          <w:sz w:val="24"/>
-          <w:szCs w:val="24"/>
-        </w:rPr>
-        <w:t>SQLiteOpenHelper</w:t>
-      </w:r>
-      <w:proofErr w:type="spellEnd"/>
-      <w:r>
-        <w:rPr>
-          <w:rFonts w:ascii="Times New Roman" w:hAnsi="Times New Roman" w:cs="Times New Roman"/>
-          <w:sz w:val="24"/>
-          <w:szCs w:val="24"/>
-        </w:rPr>
-        <w:t xml:space="preserve"> to create the database</w:t>
+        <w:t>Extend the SQLiteOpenHelper to create the database</w:t>
       </w:r>
     </w:p>
     <w:p>
@@ -257,60 +167,24 @@
           <w:sz w:val="24"/>
           <w:szCs w:val="24"/>
         </w:rPr>
-        <w:t xml:space="preserve">In addition to the </w:t>
-      </w:r>
-      <w:proofErr w:type="spellStart"/>
-      <w:r>
-        <w:rPr>
-          <w:rFonts w:ascii="Times New Roman" w:hAnsi="Times New Roman" w:cs="Times New Roman"/>
-          <w:sz w:val="24"/>
-          <w:szCs w:val="24"/>
-        </w:rPr>
-        <w:t>SQLite</w:t>
-      </w:r>
-      <w:proofErr w:type="spellEnd"/>
-      <w:r>
-        <w:rPr>
-          <w:rFonts w:ascii="Times New Roman" w:hAnsi="Times New Roman" w:cs="Times New Roman"/>
-          <w:sz w:val="24"/>
-          <w:szCs w:val="24"/>
-        </w:rPr>
-        <w:t xml:space="preserve"> database we will be implementing a task list so that students can keep track of what they are required to do in each course. These tasks will be stored on the database and associated with the course for which they are required.</w:t>
-      </w:r>
-    </w:p>
-    <w:p>
-      <w:pPr>
-        <w:rPr>
-          <w:rFonts w:ascii="Times New Roman" w:hAnsi="Times New Roman" w:cs="Times New Roman"/>
-          <w:sz w:val="24"/>
-          <w:szCs w:val="24"/>
-        </w:rPr>
-      </w:pPr>
-      <w:r>
-        <w:rPr>
-          <w:rFonts w:ascii="Times New Roman" w:hAnsi="Times New Roman" w:cs="Times New Roman"/>
-          <w:sz w:val="24"/>
-          <w:szCs w:val="24"/>
-        </w:rPr>
-        <w:t xml:space="preserve">We already implemented much of the course information user story; however it is necessary to finish implementing it such that it makes use of the </w:t>
-      </w:r>
-      <w:proofErr w:type="spellStart"/>
-      <w:r>
-        <w:rPr>
-          <w:rFonts w:ascii="Times New Roman" w:hAnsi="Times New Roman" w:cs="Times New Roman"/>
-          <w:sz w:val="24"/>
-          <w:szCs w:val="24"/>
-        </w:rPr>
-        <w:t>SQLite</w:t>
-      </w:r>
-      <w:proofErr w:type="spellEnd"/>
-      <w:r>
-        <w:rPr>
-          <w:rFonts w:ascii="Times New Roman" w:hAnsi="Times New Roman" w:cs="Times New Roman"/>
-          <w:sz w:val="24"/>
-          <w:szCs w:val="24"/>
-        </w:rPr>
-        <w:t xml:space="preserve"> database. </w:t>
+        <w:t>In addition to the SQLite database we will be implementing a task list so that students can keep track of what they are required to do in each course. These tasks will be stored on the database and associated with the course for which they are required.</w:t>
+      </w:r>
+    </w:p>
+    <w:p>
+      <w:pPr>
+        <w:rPr>
+          <w:rFonts w:ascii="Times New Roman" w:hAnsi="Times New Roman" w:cs="Times New Roman"/>
+          <w:sz w:val="24"/>
+          <w:szCs w:val="24"/>
+        </w:rPr>
+      </w:pPr>
+      <w:r>
+        <w:rPr>
+          <w:rFonts w:ascii="Times New Roman" w:hAnsi="Times New Roman" w:cs="Times New Roman"/>
+          <w:sz w:val="24"/>
+          <w:szCs w:val="24"/>
+        </w:rPr>
+        <w:t xml:space="preserve">We already implemented much of the course information user story; however it is necessary to finish implementing it such that it makes use of the SQLite database. </w:t>
       </w:r>
     </w:p>
     <w:p>
@@ -344,25 +218,7 @@
           <w:sz w:val="24"/>
           <w:szCs w:val="24"/>
         </w:rPr>
-        <w:t xml:space="preserve">If there is time we will also attempt to write, test, and implement a grade calculation function. Each course will have a list of assignments and tests associated with </w:t>
-      </w:r>
-      <w:proofErr w:type="gramStart"/>
-      <w:r>
-        <w:rPr>
-          <w:rFonts w:ascii="Times New Roman" w:hAnsi="Times New Roman" w:cs="Times New Roman"/>
-          <w:sz w:val="24"/>
-          <w:szCs w:val="24"/>
-        </w:rPr>
-        <w:t>it,</w:t>
-      </w:r>
-      <w:proofErr w:type="gramEnd"/>
-      <w:r>
-        <w:rPr>
-          <w:rFonts w:ascii="Times New Roman" w:hAnsi="Times New Roman" w:cs="Times New Roman"/>
-          <w:sz w:val="24"/>
-          <w:szCs w:val="24"/>
-        </w:rPr>
-        <w:t xml:space="preserve"> each with a weight between 1 and 0, and the student will be able to add their grades in as they complete assignments and tests. The function will automatically calculate the grade they have achieved by dividing the mark they received with the weight of the assignment or test.</w:t>
+        <w:t>If there is time we will also attempt to write, test, and implement a grade calculation function. Each course will have a list of assignments and tests associated with it, each with a weight between 1 and 0, and the student will be able to add their grades in as they complete assignments and tests. The function will automatically calculate the grade they have achieved by dividing the mark they received with the weight of the assignment or test.</w:t>
       </w:r>
     </w:p>
     <w:p>
@@ -488,6 +344,28 @@
       <w:pPr>
         <w:pStyle w:val="ListParagraph"/>
         <w:numPr>
+          <w:ilvl w:val="1"/>
+          <w:numId w:val="2"/>
+        </w:numPr>
+        <w:rPr>
+          <w:rFonts w:ascii="Times New Roman" w:hAnsi="Times New Roman" w:cs="Times New Roman"/>
+          <w:sz w:val="24"/>
+          <w:szCs w:val="24"/>
+        </w:rPr>
+      </w:pPr>
+      <w:r>
+        <w:rPr>
+          <w:rFonts w:ascii="Times New Roman" w:hAnsi="Times New Roman" w:cs="Times New Roman"/>
+          <w:sz w:val="24"/>
+          <w:szCs w:val="24"/>
+        </w:rPr>
+        <w:t>David</w:t>
+      </w:r>
+    </w:p>
+    <w:p>
+      <w:pPr>
+        <w:pStyle w:val="ListParagraph"/>
+        <w:numPr>
           <w:ilvl w:val="0"/>
           <w:numId w:val="2"/>
         </w:numPr>
@@ -554,6 +432,28 @@
       <w:pPr>
         <w:pStyle w:val="ListParagraph"/>
         <w:numPr>
+          <w:ilvl w:val="1"/>
+          <w:numId w:val="2"/>
+        </w:numPr>
+        <w:rPr>
+          <w:rFonts w:ascii="Times New Roman" w:hAnsi="Times New Roman" w:cs="Times New Roman"/>
+          <w:sz w:val="24"/>
+          <w:szCs w:val="24"/>
+        </w:rPr>
+      </w:pPr>
+      <w:r>
+        <w:rPr>
+          <w:rFonts w:ascii="Times New Roman" w:hAnsi="Times New Roman" w:cs="Times New Roman"/>
+          <w:sz w:val="24"/>
+          <w:szCs w:val="24"/>
+        </w:rPr>
+        <w:t>Yusuf</w:t>
+      </w:r>
+    </w:p>
+    <w:p>
+      <w:pPr>
+        <w:pStyle w:val="ListParagraph"/>
+        <w:numPr>
           <w:ilvl w:val="0"/>
           <w:numId w:val="2"/>
         </w:numPr>
@@ -620,6 +520,28 @@
       <w:pPr>
         <w:pStyle w:val="ListParagraph"/>
         <w:numPr>
+          <w:ilvl w:val="1"/>
+          <w:numId w:val="2"/>
+        </w:numPr>
+        <w:rPr>
+          <w:rFonts w:ascii="Times New Roman" w:hAnsi="Times New Roman" w:cs="Times New Roman"/>
+          <w:sz w:val="24"/>
+          <w:szCs w:val="24"/>
+        </w:rPr>
+      </w:pPr>
+      <w:r>
+        <w:rPr>
+          <w:rFonts w:ascii="Times New Roman" w:hAnsi="Times New Roman" w:cs="Times New Roman"/>
+          <w:sz w:val="24"/>
+          <w:szCs w:val="24"/>
+        </w:rPr>
+        <w:t>Anthony</w:t>
+      </w:r>
+    </w:p>
+    <w:p>
+      <w:pPr>
+        <w:pStyle w:val="ListParagraph"/>
+        <w:numPr>
           <w:ilvl w:val="0"/>
           <w:numId w:val="2"/>
         </w:numPr>
@@ -696,43 +618,23 @@
           <w:sz w:val="24"/>
           <w:szCs w:val="24"/>
         </w:rPr>
-        <w:t xml:space="preserve">We are also implementing </w:t>
-      </w:r>
-      <w:proofErr w:type="gramStart"/>
-      <w:r>
-        <w:rPr>
-          <w:rFonts w:ascii="Times New Roman" w:hAnsi="Times New Roman" w:cs="Times New Roman"/>
-          <w:sz w:val="24"/>
-          <w:szCs w:val="24"/>
-        </w:rPr>
-        <w:t>an</w:t>
-      </w:r>
-      <w:proofErr w:type="gramEnd"/>
-      <w:r>
-        <w:rPr>
-          <w:rFonts w:ascii="Times New Roman" w:hAnsi="Times New Roman" w:cs="Times New Roman"/>
-          <w:sz w:val="24"/>
-          <w:szCs w:val="24"/>
-        </w:rPr>
-        <w:t xml:space="preserve"> </w:t>
-      </w:r>
-      <w:proofErr w:type="spellStart"/>
-      <w:r>
-        <w:rPr>
-          <w:rFonts w:ascii="Times New Roman" w:hAnsi="Times New Roman" w:cs="Times New Roman"/>
-          <w:sz w:val="24"/>
-          <w:szCs w:val="24"/>
-        </w:rPr>
-        <w:t>SQLite</w:t>
-      </w:r>
-      <w:proofErr w:type="spellEnd"/>
-      <w:r>
-        <w:rPr>
-          <w:rFonts w:ascii="Times New Roman" w:hAnsi="Times New Roman" w:cs="Times New Roman"/>
-          <w:sz w:val="24"/>
-          <w:szCs w:val="24"/>
-        </w:rPr>
-        <w:t xml:space="preserve"> database, however this is not associated with any user story</w:t>
+        <w:t xml:space="preserve">We </w:t>
+      </w:r>
+      <w:r>
+        <w:rPr>
+          <w:rFonts w:ascii="Times New Roman" w:hAnsi="Times New Roman" w:cs="Times New Roman"/>
+          <w:sz w:val="24"/>
+          <w:szCs w:val="24"/>
+        </w:rPr>
+        <w:t xml:space="preserve">(Ian &amp; Graham) </w:t>
+      </w:r>
+      <w:r>
+        <w:rPr>
+          <w:rFonts w:ascii="Times New Roman" w:hAnsi="Times New Roman" w:cs="Times New Roman"/>
+          <w:sz w:val="24"/>
+          <w:szCs w:val="24"/>
+        </w:rPr>
+        <w:t>are also implementing an SQLite database, however this is not associated with any user story</w:t>
       </w:r>
     </w:p>
     <w:p>

</xml_diff>

<commit_message>
updated documentation, including the plan document
</commit_message>
<xml_diff>
--- a/Documentation/Plan.docx
+++ b/Documentation/Plan.docx
@@ -4,19 +4,9 @@
   <w:body>
     <w:p>
       <w:pPr>
-        <w:jc w:val="center"/>
-        <w:rPr>
-          <w:rFonts w:ascii="Times New Roman" w:hAnsi="Times New Roman" w:cs="Times New Roman"/>
-          <w:sz w:val="24"/>
-          <w:szCs w:val="24"/>
-        </w:rPr>
-      </w:pPr>
-      <w:r>
-        <w:rPr>
-          <w:rFonts w:ascii="Times New Roman" w:hAnsi="Times New Roman" w:cs="Times New Roman"/>
-          <w:sz w:val="24"/>
-          <w:szCs w:val="24"/>
-        </w:rPr>
+        <w:pStyle w:val="Title"/>
+      </w:pPr>
+      <w:r>
         <w:t>Plan</w:t>
       </w:r>
     </w:p>
@@ -67,43 +57,7 @@
           <w:sz w:val="24"/>
           <w:szCs w:val="24"/>
         </w:rPr>
-        <w:t xml:space="preserve">The </w:t>
-      </w:r>
-      <w:proofErr w:type="spellStart"/>
-      <w:r>
-        <w:rPr>
-          <w:rFonts w:ascii="Times New Roman" w:hAnsi="Times New Roman" w:cs="Times New Roman"/>
-          <w:sz w:val="24"/>
-          <w:szCs w:val="24"/>
-        </w:rPr>
-        <w:t>SQLDatabase</w:t>
-      </w:r>
-      <w:proofErr w:type="spellEnd"/>
-      <w:r>
-        <w:rPr>
-          <w:rFonts w:ascii="Times New Roman" w:hAnsi="Times New Roman" w:cs="Times New Roman"/>
-          <w:sz w:val="24"/>
-          <w:szCs w:val="24"/>
-        </w:rPr>
-        <w:t xml:space="preserve"> class was properly implemented at the start of this iteration. The intention was for it to have been finished earlier, but a small bug in the </w:t>
-      </w:r>
-      <w:proofErr w:type="spellStart"/>
-      <w:r>
-        <w:rPr>
-          <w:rFonts w:ascii="Times New Roman" w:hAnsi="Times New Roman" w:cs="Times New Roman"/>
-          <w:sz w:val="24"/>
-          <w:szCs w:val="24"/>
-        </w:rPr>
-        <w:t>onUpgrade</w:t>
-      </w:r>
-      <w:proofErr w:type="spellEnd"/>
-      <w:r>
-        <w:rPr>
-          <w:rFonts w:ascii="Times New Roman" w:hAnsi="Times New Roman" w:cs="Times New Roman"/>
-          <w:sz w:val="24"/>
-          <w:szCs w:val="24"/>
-        </w:rPr>
-        <w:t xml:space="preserve"> method and a simple lack of understanding of the version property led to a number of run-time exceptions. Fortunately, with a working database development has sped up considerably as it can be relied upon to store data persistently and in a manner that is relatively simple to access. </w:t>
+        <w:t xml:space="preserve">The SQLDatabase class was properly implemented at the start of this iteration. The intention was for it to have been finished earlier, but a small bug in the onUpgrade method and a simple lack of understanding of the version property led to a number of run-time exceptions. Fortunately, with a working database development has sped up considerably as it can be relied upon to store data persistently and in a manner that is relatively simple to access. </w:t>
       </w:r>
     </w:p>
     <w:p>
@@ -185,18 +139,8 @@
           <w:sz w:val="24"/>
           <w:szCs w:val="24"/>
         </w:rPr>
-        <w:t xml:space="preserve"> </w:t>
-      </w:r>
-      <w:proofErr w:type="gramStart"/>
-      <w:r>
-        <w:rPr>
-          <w:rFonts w:ascii="Times New Roman" w:hAnsi="Times New Roman" w:cs="Times New Roman"/>
-          <w:sz w:val="24"/>
-          <w:szCs w:val="24"/>
-        </w:rPr>
-        <w:t>attributes,</w:t>
-      </w:r>
-      <w:proofErr w:type="gramEnd"/>
+        <w:t xml:space="preserve"> attributes,</w:t>
+      </w:r>
       <w:r>
         <w:rPr>
           <w:rFonts w:ascii="Times New Roman" w:hAnsi="Times New Roman" w:cs="Times New Roman"/>
@@ -227,25 +171,7 @@
           <w:sz w:val="24"/>
           <w:szCs w:val="24"/>
         </w:rPr>
-        <w:t xml:space="preserve">The Grader class was also created to handle the calculation of the grade and remaining weight for each Course, it has been tested with the </w:t>
-      </w:r>
-      <w:proofErr w:type="spellStart"/>
-      <w:r>
-        <w:rPr>
-          <w:rFonts w:ascii="Times New Roman" w:hAnsi="Times New Roman" w:cs="Times New Roman"/>
-          <w:sz w:val="24"/>
-          <w:szCs w:val="24"/>
-        </w:rPr>
-        <w:t>GraderTest</w:t>
-      </w:r>
-      <w:proofErr w:type="spellEnd"/>
-      <w:r>
-        <w:rPr>
-          <w:rFonts w:ascii="Times New Roman" w:hAnsi="Times New Roman" w:cs="Times New Roman"/>
-          <w:sz w:val="24"/>
-          <w:szCs w:val="24"/>
-        </w:rPr>
-        <w:t xml:space="preserve"> class. </w:t>
+        <w:t xml:space="preserve">The Grader class was also created to handle the calculation of the grade and remaining weight for each Course, it has been tested with the GraderTest class. </w:t>
       </w:r>
     </w:p>
     <w:p>
@@ -416,25 +342,7 @@
           <w:sz w:val="24"/>
           <w:szCs w:val="24"/>
         </w:rPr>
-        <w:t xml:space="preserve">Edit and View Prof Info: As a student, I’d like to be able to enter and view my </w:t>
-      </w:r>
-      <w:proofErr w:type="spellStart"/>
-      <w:r>
-        <w:rPr>
-          <w:rFonts w:ascii="Times New Roman" w:hAnsi="Times New Roman" w:cs="Times New Roman"/>
-          <w:sz w:val="24"/>
-          <w:szCs w:val="24"/>
-        </w:rPr>
-        <w:t>prof</w:t>
-      </w:r>
-      <w:proofErr w:type="spellEnd"/>
-      <w:r>
-        <w:rPr>
-          <w:rFonts w:ascii="Times New Roman" w:hAnsi="Times New Roman" w:cs="Times New Roman"/>
-          <w:sz w:val="24"/>
-          <w:szCs w:val="24"/>
-        </w:rPr>
-        <w:t xml:space="preserve"> and TA information so that I can easily find my professor’s office room, hours, etc.</w:t>
+        <w:t>Edit and View Prof Info: As a student, I’d like to be able to enter and view my prof and TA information so that I can easily find my professor’s office room, hours, etc.</w:t>
       </w:r>
     </w:p>
     <w:p>
@@ -495,7 +403,51 @@
           <w:sz w:val="24"/>
           <w:szCs w:val="24"/>
         </w:rPr>
-        <w:t>The costs for these items have been revised as they would all require significant changes to be made to the application, and would require additional tests to be written. Other user stories we will most likely not be able to implement include: class attendance, change settings, degree requirements, update academic history.</w:t>
+        <w:t xml:space="preserve">The costs for these items have been revised as they would all require significant changes to be made to the application, and would require additional tests to be written. Other user stories we </w:t>
+      </w:r>
+      <w:r>
+        <w:rPr>
+          <w:rFonts w:ascii="Times New Roman" w:hAnsi="Times New Roman" w:cs="Times New Roman"/>
+          <w:sz w:val="24"/>
+          <w:szCs w:val="24"/>
+        </w:rPr>
+        <w:lastRenderedPageBreak/>
+        <w:t>will most likely not be able to implement include: class attendance, change settings, degree requirements, update academic history.</w:t>
+      </w:r>
+    </w:p>
+    <w:p>
+      <w:pPr>
+        <w:rPr>
+          <w:rFonts w:ascii="Times New Roman" w:hAnsi="Times New Roman" w:cs="Times New Roman"/>
+          <w:sz w:val="24"/>
+          <w:szCs w:val="24"/>
+        </w:rPr>
+      </w:pPr>
+      <w:r>
+        <w:rPr>
+          <w:rFonts w:ascii="Times New Roman" w:hAnsi="Times New Roman" w:cs="Times New Roman"/>
+          <w:sz w:val="24"/>
+          <w:szCs w:val="24"/>
+        </w:rPr>
+        <w:t xml:space="preserve">One of, if not the most important things that we have to do with this iteration is test the application. We need to thoroughly test the important units, as well as test how well they work together. Many of these tests are already written; however, they need to be done in more detail. Specifically, we are going to try and focus on the edge cases where bugs can be left unnoticed for long periods of time. Furthermore, scaffolding needs to be added to the UIs themselves, so that user input will be less likely to result in a crash. For example, the weight of the tasks needs to be between 0 and 1, and the UI should not accept any other input for that category. </w:t>
+      </w:r>
+    </w:p>
+    <w:p>
+      <w:pPr>
+        <w:rPr>
+          <w:rFonts w:ascii="Times New Roman" w:hAnsi="Times New Roman" w:cs="Times New Roman"/>
+          <w:sz w:val="24"/>
+          <w:szCs w:val="24"/>
+          <w:vertAlign w:val="subscript"/>
+        </w:rPr>
+      </w:pPr>
+      <w:r>
+        <w:rPr>
+          <w:rFonts w:ascii="Times New Roman" w:hAnsi="Times New Roman" w:cs="Times New Roman"/>
+          <w:sz w:val="24"/>
+          <w:szCs w:val="24"/>
+        </w:rPr>
+        <w:t>Additionally, we will do as much acceptance testing as we can. We will make use of the Robotium plugin for Android studio, but since we can only use it for free a small number of times we will need to be careful and not waste it. This means that we will need to push the acceptance testing back as much as possible, or test it ourselves without Robotium.</w:t>
       </w:r>
     </w:p>
     <w:sectPr>
@@ -828,6 +780,45 @@
       <w:ind w:left="720"/>
       <w:contextualSpacing/>
     </w:pPr>
+  </w:style>
+  <w:style w:type="paragraph" w:styleId="Title">
+    <w:name w:val="Title"/>
+    <w:basedOn w:val="Normal"/>
+    <w:next w:val="Normal"/>
+    <w:link w:val="TitleChar"/>
+    <w:uiPriority w:val="10"/>
+    <w:qFormat/>
+    <w:rsid w:val="00772F1B"/>
+    <w:pPr>
+      <w:pBdr>
+        <w:bottom w:val="single" w:sz="8" w:space="4" w:color="4F81BD" w:themeColor="accent1"/>
+      </w:pBdr>
+      <w:spacing w:after="300" w:line="240" w:lineRule="auto"/>
+      <w:contextualSpacing/>
+    </w:pPr>
+    <w:rPr>
+      <w:rFonts w:asciiTheme="majorHAnsi" w:eastAsiaTheme="majorEastAsia" w:hAnsiTheme="majorHAnsi" w:cstheme="majorBidi"/>
+      <w:color w:val="17365D" w:themeColor="text2" w:themeShade="BF"/>
+      <w:spacing w:val="5"/>
+      <w:kern w:val="28"/>
+      <w:sz w:val="52"/>
+      <w:szCs w:val="52"/>
+    </w:rPr>
+  </w:style>
+  <w:style w:type="character" w:customStyle="1" w:styleId="TitleChar">
+    <w:name w:val="Title Char"/>
+    <w:basedOn w:val="DefaultParagraphFont"/>
+    <w:link w:val="Title"/>
+    <w:uiPriority w:val="10"/>
+    <w:rsid w:val="00772F1B"/>
+    <w:rPr>
+      <w:rFonts w:asciiTheme="majorHAnsi" w:eastAsiaTheme="majorEastAsia" w:hAnsiTheme="majorHAnsi" w:cstheme="majorBidi"/>
+      <w:color w:val="17365D" w:themeColor="text2" w:themeShade="BF"/>
+      <w:spacing w:val="5"/>
+      <w:kern w:val="28"/>
+      <w:sz w:val="52"/>
+      <w:szCs w:val="52"/>
+    </w:rPr>
   </w:style>
 </w:styles>
 </file>

</xml_diff>

<commit_message>
Updated documentation and removed TODOs
</commit_message>
<xml_diff>
--- a/Documentation/Plan.docx
+++ b/Documentation/Plan.docx
@@ -57,7 +57,51 @@
           <w:sz w:val="24"/>
           <w:szCs w:val="24"/>
         </w:rPr>
-        <w:t xml:space="preserve">The SQLDatabase class was properly implemented at the start of this iteration. The intention was for it to have been finished earlier, but a small bug in the onUpgrade method and a simple lack of understanding of the version property led to a number of run-time exceptions. Fortunately, with a working database development has sped up considerably as it can be relied upon to store data persistently and in a manner that is relatively simple to access. </w:t>
+        <w:t xml:space="preserve">The </w:t>
+      </w:r>
+      <w:proofErr w:type="spellStart"/>
+      <w:r>
+        <w:rPr>
+          <w:rFonts w:ascii="Times New Roman" w:hAnsi="Times New Roman" w:cs="Times New Roman"/>
+          <w:sz w:val="24"/>
+          <w:szCs w:val="24"/>
+        </w:rPr>
+        <w:t>SQLDatabase</w:t>
+      </w:r>
+      <w:proofErr w:type="spellEnd"/>
+      <w:r>
+        <w:rPr>
+          <w:rFonts w:ascii="Times New Roman" w:hAnsi="Times New Roman" w:cs="Times New Roman"/>
+          <w:sz w:val="24"/>
+          <w:szCs w:val="24"/>
+        </w:rPr>
+        <w:t xml:space="preserve"> class was properly implemented at the start of this iteration. The intention was for it to have been finished earlier, but a small bug in the </w:t>
+      </w:r>
+      <w:proofErr w:type="spellStart"/>
+      <w:r>
+        <w:rPr>
+          <w:rFonts w:ascii="Times New Roman" w:hAnsi="Times New Roman" w:cs="Times New Roman"/>
+          <w:sz w:val="24"/>
+          <w:szCs w:val="24"/>
+        </w:rPr>
+        <w:t>onUpgrade</w:t>
+      </w:r>
+      <w:proofErr w:type="spellEnd"/>
+      <w:r>
+        <w:rPr>
+          <w:rFonts w:ascii="Times New Roman" w:hAnsi="Times New Roman" w:cs="Times New Roman"/>
+          <w:sz w:val="24"/>
+          <w:szCs w:val="24"/>
+        </w:rPr>
+        <w:t xml:space="preserve"> method and a simple lack of understanding of the version property led to a number of run-time exceptions. Fortunately, with a working database development has sped up considerably as it can be relied upon to store data persistently and in a manner that is relatively simple to access. </w:t>
+      </w:r>
+    </w:p>
+    <w:p>
+      <w:pPr>
+        <w:pStyle w:val="Heading1"/>
+      </w:pPr>
+      <w:r>
+        <w:t>User Stories</w:t>
       </w:r>
     </w:p>
     <w:p>
@@ -76,6 +120,255 @@
         </w:rPr>
         <w:t xml:space="preserve">Specifically, Ian, Anthony, and Graham are implementing the Grade Calculator, Calendar, and Reminders user stories. David is handling the final testing along with our customer. </w:t>
       </w:r>
+      <w:r>
+        <w:rPr>
+          <w:rFonts w:ascii="Times New Roman" w:hAnsi="Times New Roman" w:cs="Times New Roman"/>
+          <w:sz w:val="24"/>
+          <w:szCs w:val="24"/>
+        </w:rPr>
+        <w:t xml:space="preserve">We are all attempting to contribute to refactoring this application. Ideally, anyone who notices a design smell will either write a TODO in the code, an issue in </w:t>
+      </w:r>
+      <w:proofErr w:type="spellStart"/>
+      <w:r>
+        <w:rPr>
+          <w:rFonts w:ascii="Times New Roman" w:hAnsi="Times New Roman" w:cs="Times New Roman"/>
+          <w:sz w:val="24"/>
+          <w:szCs w:val="24"/>
+        </w:rPr>
+        <w:t>Github</w:t>
+      </w:r>
+      <w:proofErr w:type="spellEnd"/>
+      <w:r>
+        <w:rPr>
+          <w:rFonts w:ascii="Times New Roman" w:hAnsi="Times New Roman" w:cs="Times New Roman"/>
+          <w:sz w:val="24"/>
+          <w:szCs w:val="24"/>
+        </w:rPr>
+        <w:t xml:space="preserve">, or simply fix it right away. </w:t>
+      </w:r>
+    </w:p>
+    <w:p>
+      <w:pPr>
+        <w:rPr>
+          <w:rFonts w:ascii="Times New Roman" w:hAnsi="Times New Roman" w:cs="Times New Roman"/>
+          <w:sz w:val="24"/>
+          <w:szCs w:val="24"/>
+        </w:rPr>
+      </w:pPr>
+      <w:r>
+        <w:rPr>
+          <w:rFonts w:ascii="Times New Roman" w:hAnsi="Times New Roman" w:cs="Times New Roman"/>
+          <w:sz w:val="24"/>
+          <w:szCs w:val="24"/>
+        </w:rPr>
+        <w:t>The user stories we are working on this iteration are as follows:</w:t>
+      </w:r>
+    </w:p>
+    <w:p>
+      <w:pPr>
+        <w:pStyle w:val="ListParagraph"/>
+        <w:numPr>
+          <w:ilvl w:val="0"/>
+          <w:numId w:val="2"/>
+        </w:numPr>
+        <w:rPr>
+          <w:rFonts w:ascii="Times New Roman" w:hAnsi="Times New Roman" w:cs="Times New Roman"/>
+          <w:sz w:val="24"/>
+          <w:szCs w:val="24"/>
+        </w:rPr>
+      </w:pPr>
+      <w:r>
+        <w:rPr>
+          <w:rFonts w:ascii="Times New Roman" w:hAnsi="Times New Roman" w:cs="Times New Roman"/>
+          <w:sz w:val="24"/>
+          <w:szCs w:val="24"/>
+        </w:rPr>
+        <w:t>Grade Calculator: As a student I’d like to be able to view my grades for each course.</w:t>
+      </w:r>
+    </w:p>
+    <w:p>
+      <w:pPr>
+        <w:pStyle w:val="ListParagraph"/>
+        <w:numPr>
+          <w:ilvl w:val="1"/>
+          <w:numId w:val="2"/>
+        </w:numPr>
+        <w:rPr>
+          <w:rFonts w:ascii="Times New Roman" w:hAnsi="Times New Roman" w:cs="Times New Roman"/>
+          <w:sz w:val="24"/>
+          <w:szCs w:val="24"/>
+        </w:rPr>
+      </w:pPr>
+      <w:r>
+        <w:rPr>
+          <w:rFonts w:ascii="Times New Roman" w:hAnsi="Times New Roman" w:cs="Times New Roman"/>
+          <w:sz w:val="24"/>
+          <w:szCs w:val="24"/>
+        </w:rPr>
+        <w:t>Priority: high</w:t>
+      </w:r>
+    </w:p>
+    <w:p>
+      <w:pPr>
+        <w:pStyle w:val="ListParagraph"/>
+        <w:numPr>
+          <w:ilvl w:val="1"/>
+          <w:numId w:val="2"/>
+        </w:numPr>
+        <w:rPr>
+          <w:rFonts w:ascii="Times New Roman" w:hAnsi="Times New Roman" w:cs="Times New Roman"/>
+          <w:sz w:val="24"/>
+          <w:szCs w:val="24"/>
+        </w:rPr>
+      </w:pPr>
+      <w:r>
+        <w:rPr>
+          <w:rFonts w:ascii="Times New Roman" w:hAnsi="Times New Roman" w:cs="Times New Roman"/>
+          <w:sz w:val="24"/>
+          <w:szCs w:val="24"/>
+        </w:rPr>
+        <w:t>Cost: 1 week</w:t>
+      </w:r>
+    </w:p>
+    <w:p>
+      <w:pPr>
+        <w:pStyle w:val="ListParagraph"/>
+        <w:numPr>
+          <w:ilvl w:val="0"/>
+          <w:numId w:val="2"/>
+        </w:numPr>
+        <w:rPr>
+          <w:rFonts w:ascii="Times New Roman" w:hAnsi="Times New Roman" w:cs="Times New Roman"/>
+          <w:sz w:val="24"/>
+          <w:szCs w:val="24"/>
+        </w:rPr>
+      </w:pPr>
+      <w:r>
+        <w:rPr>
+          <w:rFonts w:ascii="Times New Roman" w:hAnsi="Times New Roman" w:cs="Times New Roman"/>
+          <w:sz w:val="24"/>
+          <w:szCs w:val="24"/>
+        </w:rPr>
+        <w:t>Reminders: As a student I’d like to be able to view my grades for each course:</w:t>
+      </w:r>
+    </w:p>
+    <w:p>
+      <w:pPr>
+        <w:pStyle w:val="ListParagraph"/>
+        <w:numPr>
+          <w:ilvl w:val="1"/>
+          <w:numId w:val="2"/>
+        </w:numPr>
+        <w:rPr>
+          <w:rFonts w:ascii="Times New Roman" w:hAnsi="Times New Roman" w:cs="Times New Roman"/>
+          <w:sz w:val="24"/>
+          <w:szCs w:val="24"/>
+        </w:rPr>
+      </w:pPr>
+      <w:r>
+        <w:rPr>
+          <w:rFonts w:ascii="Times New Roman" w:hAnsi="Times New Roman" w:cs="Times New Roman"/>
+          <w:sz w:val="24"/>
+          <w:szCs w:val="24"/>
+        </w:rPr>
+        <w:t>Priority: high</w:t>
+      </w:r>
+    </w:p>
+    <w:p>
+      <w:pPr>
+        <w:pStyle w:val="ListParagraph"/>
+        <w:numPr>
+          <w:ilvl w:val="1"/>
+          <w:numId w:val="2"/>
+        </w:numPr>
+        <w:rPr>
+          <w:rFonts w:ascii="Times New Roman" w:hAnsi="Times New Roman" w:cs="Times New Roman"/>
+          <w:sz w:val="24"/>
+          <w:szCs w:val="24"/>
+        </w:rPr>
+      </w:pPr>
+      <w:r>
+        <w:rPr>
+          <w:rFonts w:ascii="Times New Roman" w:hAnsi="Times New Roman" w:cs="Times New Roman"/>
+          <w:sz w:val="24"/>
+          <w:szCs w:val="24"/>
+        </w:rPr>
+        <w:t>Cost: 1 week</w:t>
+      </w:r>
+    </w:p>
+    <w:p>
+      <w:pPr>
+        <w:pStyle w:val="ListParagraph"/>
+        <w:numPr>
+          <w:ilvl w:val="0"/>
+          <w:numId w:val="2"/>
+        </w:numPr>
+        <w:rPr>
+          <w:rFonts w:ascii="Times New Roman" w:hAnsi="Times New Roman" w:cs="Times New Roman"/>
+          <w:sz w:val="24"/>
+          <w:szCs w:val="24"/>
+        </w:rPr>
+      </w:pPr>
+      <w:r>
+        <w:rPr>
+          <w:rFonts w:ascii="Times New Roman" w:hAnsi="Times New Roman" w:cs="Times New Roman"/>
+          <w:sz w:val="24"/>
+          <w:szCs w:val="24"/>
+        </w:rPr>
+        <w:t>Schedule: As a student, I’d like to be able to view my current schedule.</w:t>
+      </w:r>
+    </w:p>
+    <w:p>
+      <w:pPr>
+        <w:pStyle w:val="ListParagraph"/>
+        <w:numPr>
+          <w:ilvl w:val="1"/>
+          <w:numId w:val="2"/>
+        </w:numPr>
+        <w:rPr>
+          <w:rFonts w:ascii="Times New Roman" w:hAnsi="Times New Roman" w:cs="Times New Roman"/>
+          <w:sz w:val="24"/>
+          <w:szCs w:val="24"/>
+        </w:rPr>
+      </w:pPr>
+      <w:r>
+        <w:rPr>
+          <w:rFonts w:ascii="Times New Roman" w:hAnsi="Times New Roman" w:cs="Times New Roman"/>
+          <w:sz w:val="24"/>
+          <w:szCs w:val="24"/>
+        </w:rPr>
+        <w:t>Priority: medium</w:t>
+      </w:r>
+    </w:p>
+    <w:p>
+      <w:pPr>
+        <w:pStyle w:val="ListParagraph"/>
+        <w:numPr>
+          <w:ilvl w:val="1"/>
+          <w:numId w:val="2"/>
+        </w:numPr>
+        <w:rPr>
+          <w:rFonts w:ascii="Times New Roman" w:hAnsi="Times New Roman" w:cs="Times New Roman"/>
+          <w:sz w:val="24"/>
+          <w:szCs w:val="24"/>
+        </w:rPr>
+      </w:pPr>
+      <w:r>
+        <w:rPr>
+          <w:rFonts w:ascii="Times New Roman" w:hAnsi="Times New Roman" w:cs="Times New Roman"/>
+          <w:sz w:val="24"/>
+          <w:szCs w:val="24"/>
+        </w:rPr>
+        <w:t>Cost: 1 week</w:t>
+      </w:r>
+    </w:p>
+    <w:p>
+      <w:pPr>
+        <w:pStyle w:val="Heading1"/>
+      </w:pPr>
+      <w:r>
+        <w:t>Developer Tasks</w:t>
+      </w:r>
     </w:p>
     <w:p>
       <w:pPr>
@@ -139,8 +432,18 @@
           <w:sz w:val="24"/>
           <w:szCs w:val="24"/>
         </w:rPr>
-        <w:t xml:space="preserve"> attributes,</w:t>
-      </w:r>
+        <w:t xml:space="preserve"> </w:t>
+      </w:r>
+      <w:proofErr w:type="gramStart"/>
+      <w:r>
+        <w:rPr>
+          <w:rFonts w:ascii="Times New Roman" w:hAnsi="Times New Roman" w:cs="Times New Roman"/>
+          <w:sz w:val="24"/>
+          <w:szCs w:val="24"/>
+        </w:rPr>
+        <w:t>attributes,</w:t>
+      </w:r>
+      <w:proofErr w:type="gramEnd"/>
       <w:r>
         <w:rPr>
           <w:rFonts w:ascii="Times New Roman" w:hAnsi="Times New Roman" w:cs="Times New Roman"/>
@@ -171,7 +474,346 @@
           <w:sz w:val="24"/>
           <w:szCs w:val="24"/>
         </w:rPr>
-        <w:t xml:space="preserve">The Grader class was also created to handle the calculation of the grade and remaining weight for each Course, it has been tested with the GraderTest class. </w:t>
+        <w:t xml:space="preserve">The Grader class was also created to handle the calculation of the grade and remaining weight for each Course, it has been tested with the </w:t>
+      </w:r>
+      <w:proofErr w:type="spellStart"/>
+      <w:r>
+        <w:rPr>
+          <w:rFonts w:ascii="Times New Roman" w:hAnsi="Times New Roman" w:cs="Times New Roman"/>
+          <w:sz w:val="24"/>
+          <w:szCs w:val="24"/>
+        </w:rPr>
+        <w:t>GraderTest</w:t>
+      </w:r>
+      <w:proofErr w:type="spellEnd"/>
+      <w:r>
+        <w:rPr>
+          <w:rFonts w:ascii="Times New Roman" w:hAnsi="Times New Roman" w:cs="Times New Roman"/>
+          <w:sz w:val="24"/>
+          <w:szCs w:val="24"/>
+        </w:rPr>
+        <w:t xml:space="preserve"> class. </w:t>
+      </w:r>
+    </w:p>
+    <w:p>
+      <w:pPr>
+        <w:rPr>
+          <w:rFonts w:ascii="Times New Roman" w:hAnsi="Times New Roman" w:cs="Times New Roman"/>
+          <w:sz w:val="24"/>
+          <w:szCs w:val="24"/>
+        </w:rPr>
+      </w:pPr>
+      <w:r>
+        <w:rPr>
+          <w:rFonts w:ascii="Times New Roman" w:hAnsi="Times New Roman" w:cs="Times New Roman"/>
+          <w:sz w:val="24"/>
+          <w:szCs w:val="24"/>
+        </w:rPr>
+        <w:t>[Developer tasks for other user stories]</w:t>
+      </w:r>
+    </w:p>
+    <w:p>
+      <w:pPr>
+        <w:rPr>
+          <w:rFonts w:ascii="Times New Roman" w:hAnsi="Times New Roman" w:cs="Times New Roman"/>
+          <w:sz w:val="24"/>
+          <w:szCs w:val="24"/>
+        </w:rPr>
+      </w:pPr>
+      <w:r>
+        <w:rPr>
+          <w:rFonts w:ascii="Times New Roman" w:hAnsi="Times New Roman" w:cs="Times New Roman"/>
+          <w:sz w:val="24"/>
+          <w:szCs w:val="24"/>
+        </w:rPr>
+        <w:lastRenderedPageBreak/>
+        <w:t>The three refactoring items we are focussing on for this iteration are:</w:t>
+      </w:r>
+    </w:p>
+    <w:p>
+      <w:pPr>
+        <w:pStyle w:val="ListParagraph"/>
+        <w:numPr>
+          <w:ilvl w:val="0"/>
+          <w:numId w:val="5"/>
+        </w:numPr>
+        <w:rPr>
+          <w:rFonts w:ascii="Times New Roman" w:hAnsi="Times New Roman" w:cs="Times New Roman"/>
+          <w:sz w:val="24"/>
+          <w:szCs w:val="24"/>
+        </w:rPr>
+      </w:pPr>
+      <w:r>
+        <w:rPr>
+          <w:rFonts w:ascii="Times New Roman" w:hAnsi="Times New Roman" w:cs="Times New Roman"/>
+          <w:sz w:val="24"/>
+          <w:szCs w:val="24"/>
+        </w:rPr>
+        <w:t xml:space="preserve">Strategy Pattern for </w:t>
+      </w:r>
+      <w:proofErr w:type="spellStart"/>
+      <w:r>
+        <w:rPr>
+          <w:rFonts w:ascii="Times New Roman" w:hAnsi="Times New Roman" w:cs="Times New Roman"/>
+          <w:sz w:val="24"/>
+          <w:szCs w:val="24"/>
+        </w:rPr>
+        <w:t>ArrayLists</w:t>
+      </w:r>
+      <w:proofErr w:type="spellEnd"/>
+    </w:p>
+    <w:p>
+      <w:pPr>
+        <w:pStyle w:val="ListParagraph"/>
+        <w:numPr>
+          <w:ilvl w:val="0"/>
+          <w:numId w:val="5"/>
+        </w:numPr>
+        <w:rPr>
+          <w:rFonts w:ascii="Times New Roman" w:hAnsi="Times New Roman" w:cs="Times New Roman"/>
+          <w:sz w:val="24"/>
+          <w:szCs w:val="24"/>
+        </w:rPr>
+      </w:pPr>
+      <w:r>
+        <w:rPr>
+          <w:rFonts w:ascii="Times New Roman" w:hAnsi="Times New Roman" w:cs="Times New Roman"/>
+          <w:sz w:val="24"/>
+          <w:szCs w:val="24"/>
+        </w:rPr>
+        <w:t>Strategy Pattern for Grade Calculation</w:t>
+      </w:r>
+    </w:p>
+    <w:p>
+      <w:pPr>
+        <w:pStyle w:val="ListParagraph"/>
+        <w:numPr>
+          <w:ilvl w:val="0"/>
+          <w:numId w:val="5"/>
+        </w:numPr>
+        <w:rPr>
+          <w:rFonts w:ascii="Times New Roman" w:hAnsi="Times New Roman" w:cs="Times New Roman"/>
+          <w:sz w:val="24"/>
+          <w:szCs w:val="24"/>
+        </w:rPr>
+      </w:pPr>
+      <w:r>
+        <w:rPr>
+          <w:rFonts w:ascii="Times New Roman" w:hAnsi="Times New Roman" w:cs="Times New Roman"/>
+          <w:sz w:val="24"/>
+          <w:szCs w:val="24"/>
+        </w:rPr>
+        <w:t>Abstract Database Layer</w:t>
+      </w:r>
+    </w:p>
+    <w:p>
+      <w:pPr>
+        <w:rPr>
+          <w:rFonts w:ascii="Times New Roman" w:hAnsi="Times New Roman" w:cs="Times New Roman"/>
+          <w:sz w:val="24"/>
+          <w:szCs w:val="24"/>
+        </w:rPr>
+      </w:pPr>
+      <w:r>
+        <w:rPr>
+          <w:rFonts w:ascii="Times New Roman" w:hAnsi="Times New Roman" w:cs="Times New Roman"/>
+          <w:sz w:val="24"/>
+          <w:szCs w:val="24"/>
+        </w:rPr>
+        <w:t xml:space="preserve">These items all have design smells of one form or another. The first two deal with violations of the Single Responsibility Principle, while the last deals with the Dependency Inversion Principle. </w:t>
+      </w:r>
+    </w:p>
+    <w:p>
+      <w:pPr>
+        <w:rPr>
+          <w:rFonts w:ascii="Times New Roman" w:hAnsi="Times New Roman" w:cs="Times New Roman"/>
+          <w:sz w:val="24"/>
+          <w:szCs w:val="24"/>
+        </w:rPr>
+      </w:pPr>
+      <w:r>
+        <w:rPr>
+          <w:rFonts w:ascii="Times New Roman" w:hAnsi="Times New Roman" w:cs="Times New Roman"/>
+          <w:sz w:val="24"/>
+          <w:szCs w:val="24"/>
+        </w:rPr>
+        <w:t xml:space="preserve">The first refactoring item was fairly straightforward. The developer tasks are: Create static class called </w:t>
+      </w:r>
+      <w:proofErr w:type="spellStart"/>
+      <w:r>
+        <w:rPr>
+          <w:rFonts w:ascii="Times New Roman" w:hAnsi="Times New Roman" w:cs="Times New Roman"/>
+          <w:sz w:val="24"/>
+          <w:szCs w:val="24"/>
+        </w:rPr>
+        <w:t>ArrayConverter</w:t>
+      </w:r>
+      <w:proofErr w:type="spellEnd"/>
+      <w:r>
+        <w:rPr>
+          <w:rFonts w:ascii="Times New Roman" w:hAnsi="Times New Roman" w:cs="Times New Roman"/>
+          <w:sz w:val="24"/>
+          <w:szCs w:val="24"/>
+        </w:rPr>
+        <w:t xml:space="preserve">, write functions to convert </w:t>
+      </w:r>
+      <w:proofErr w:type="spellStart"/>
+      <w:r>
+        <w:rPr>
+          <w:rFonts w:ascii="Times New Roman" w:hAnsi="Times New Roman" w:cs="Times New Roman"/>
+          <w:sz w:val="24"/>
+          <w:szCs w:val="24"/>
+        </w:rPr>
+        <w:t>ArrayLists</w:t>
+      </w:r>
+      <w:proofErr w:type="spellEnd"/>
+      <w:r>
+        <w:rPr>
+          <w:rFonts w:ascii="Times New Roman" w:hAnsi="Times New Roman" w:cs="Times New Roman"/>
+          <w:sz w:val="24"/>
+          <w:szCs w:val="24"/>
+        </w:rPr>
+        <w:t xml:space="preserve"> into String arrays with relevant data, update abstract </w:t>
+      </w:r>
+      <w:proofErr w:type="spellStart"/>
+      <w:r>
+        <w:rPr>
+          <w:rFonts w:ascii="Times New Roman" w:hAnsi="Times New Roman" w:cs="Times New Roman"/>
+          <w:sz w:val="24"/>
+          <w:szCs w:val="24"/>
+        </w:rPr>
+        <w:t>ListItem</w:t>
+      </w:r>
+      <w:proofErr w:type="spellEnd"/>
+      <w:r>
+        <w:rPr>
+          <w:rFonts w:ascii="Times New Roman" w:hAnsi="Times New Roman" w:cs="Times New Roman"/>
+          <w:sz w:val="24"/>
+          <w:szCs w:val="24"/>
+        </w:rPr>
+        <w:t xml:space="preserve"> class, and write unit tests. </w:t>
+      </w:r>
+    </w:p>
+    <w:p>
+      <w:pPr>
+        <w:rPr>
+          <w:rFonts w:ascii="Times New Roman" w:hAnsi="Times New Roman" w:cs="Times New Roman"/>
+          <w:sz w:val="24"/>
+          <w:szCs w:val="24"/>
+        </w:rPr>
+      </w:pPr>
+      <w:r>
+        <w:rPr>
+          <w:rFonts w:ascii="Times New Roman" w:hAnsi="Times New Roman" w:cs="Times New Roman"/>
+          <w:sz w:val="24"/>
+          <w:szCs w:val="24"/>
+        </w:rPr>
+        <w:t xml:space="preserve">The Grade Calculation function was </w:t>
+      </w:r>
+      <w:r>
+        <w:rPr>
+          <w:rFonts w:ascii="Times New Roman" w:hAnsi="Times New Roman" w:cs="Times New Roman"/>
+          <w:sz w:val="24"/>
+          <w:szCs w:val="24"/>
+        </w:rPr>
+        <w:t xml:space="preserve">partially implemented shortly after the iteration 2 due date, as we had hoped to have it ready then. Unfortunately, it violated the Single Responsibility Principle by forcing a presentation class to calculate the grade in a course from the list of tasks. The developer tasks for the </w:t>
+      </w:r>
+      <w:proofErr w:type="spellStart"/>
+      <w:r>
+        <w:rPr>
+          <w:rFonts w:ascii="Times New Roman" w:hAnsi="Times New Roman" w:cs="Times New Roman"/>
+          <w:sz w:val="24"/>
+          <w:szCs w:val="24"/>
+        </w:rPr>
+        <w:t>refactor</w:t>
+      </w:r>
+      <w:proofErr w:type="spellEnd"/>
+      <w:r>
+        <w:rPr>
+          <w:rFonts w:ascii="Times New Roman" w:hAnsi="Times New Roman" w:cs="Times New Roman"/>
+          <w:sz w:val="24"/>
+          <w:szCs w:val="24"/>
+        </w:rPr>
+        <w:t xml:space="preserve"> are: create static class called Grader, write functions to calculate current course grade and the amount of weight left for tasks for the course, and write unit test to ensure viability. </w:t>
+      </w:r>
+    </w:p>
+    <w:p>
+      <w:pPr>
+        <w:rPr>
+          <w:rFonts w:ascii="Times New Roman" w:hAnsi="Times New Roman" w:cs="Times New Roman"/>
+          <w:sz w:val="24"/>
+          <w:szCs w:val="24"/>
+        </w:rPr>
+      </w:pPr>
+      <w:r>
+        <w:rPr>
+          <w:rFonts w:ascii="Times New Roman" w:hAnsi="Times New Roman" w:cs="Times New Roman"/>
+          <w:sz w:val="24"/>
+          <w:szCs w:val="24"/>
+        </w:rPr>
+        <w:t xml:space="preserve">Abstract Database Layer refers to the need to make use of the Database interface that was partially written for iteration one. This is being done because the presentation layer of the application should not be forced to depend on the details of the persistence layer, in case there are bugs. The developer tasks are: update Database interface with methods from Stub and </w:t>
+      </w:r>
+      <w:proofErr w:type="spellStart"/>
+      <w:r>
+        <w:rPr>
+          <w:rFonts w:ascii="Times New Roman" w:hAnsi="Times New Roman" w:cs="Times New Roman"/>
+          <w:sz w:val="24"/>
+          <w:szCs w:val="24"/>
+        </w:rPr>
+        <w:t>SQLDatabase</w:t>
+      </w:r>
+      <w:proofErr w:type="spellEnd"/>
+      <w:r>
+        <w:rPr>
+          <w:rFonts w:ascii="Times New Roman" w:hAnsi="Times New Roman" w:cs="Times New Roman"/>
+          <w:sz w:val="24"/>
+          <w:szCs w:val="24"/>
+        </w:rPr>
+        <w:t xml:space="preserve"> classes, rewrite </w:t>
+      </w:r>
+      <w:proofErr w:type="spellStart"/>
+      <w:r>
+        <w:rPr>
+          <w:rFonts w:ascii="Times New Roman" w:hAnsi="Times New Roman" w:cs="Times New Roman"/>
+          <w:sz w:val="24"/>
+          <w:szCs w:val="24"/>
+        </w:rPr>
+        <w:t>staticDB</w:t>
+      </w:r>
+      <w:proofErr w:type="spellEnd"/>
+      <w:r>
+        <w:rPr>
+          <w:rFonts w:ascii="Times New Roman" w:hAnsi="Times New Roman" w:cs="Times New Roman"/>
+          <w:sz w:val="24"/>
+          <w:szCs w:val="24"/>
+        </w:rPr>
+        <w:t xml:space="preserve"> to use an object of type Database, rewrite Presentation classes to accept Database item from </w:t>
+      </w:r>
+      <w:proofErr w:type="spellStart"/>
+      <w:r>
+        <w:rPr>
+          <w:rFonts w:ascii="Times New Roman" w:hAnsi="Times New Roman" w:cs="Times New Roman"/>
+          <w:sz w:val="24"/>
+          <w:szCs w:val="24"/>
+        </w:rPr>
+        <w:t>staticDB</w:t>
+      </w:r>
+      <w:proofErr w:type="spellEnd"/>
+      <w:r>
+        <w:rPr>
+          <w:rFonts w:ascii="Times New Roman" w:hAnsi="Times New Roman" w:cs="Times New Roman"/>
+          <w:sz w:val="24"/>
+          <w:szCs w:val="24"/>
+        </w:rPr>
+        <w:t xml:space="preserve"> after its initialization.  </w:t>
+      </w:r>
+    </w:p>
+    <w:p>
+      <w:pPr>
+        <w:pStyle w:val="Heading1"/>
+      </w:pPr>
+      <w:r>
+        <w:t>Additional User Stories</w:t>
       </w:r>
     </w:p>
     <w:p>
@@ -342,7 +984,25 @@
           <w:sz w:val="24"/>
           <w:szCs w:val="24"/>
         </w:rPr>
-        <w:t>Edit and View Prof Info: As a student, I’d like to be able to enter and view my prof and TA information so that I can easily find my professor’s office room, hours, etc.</w:t>
+        <w:t xml:space="preserve">Edit and View Prof Info: As a student, I’d like to be able to enter and view my </w:t>
+      </w:r>
+      <w:proofErr w:type="spellStart"/>
+      <w:r>
+        <w:rPr>
+          <w:rFonts w:ascii="Times New Roman" w:hAnsi="Times New Roman" w:cs="Times New Roman"/>
+          <w:sz w:val="24"/>
+          <w:szCs w:val="24"/>
+        </w:rPr>
+        <w:t>prof</w:t>
+      </w:r>
+      <w:proofErr w:type="spellEnd"/>
+      <w:r>
+        <w:rPr>
+          <w:rFonts w:ascii="Times New Roman" w:hAnsi="Times New Roman" w:cs="Times New Roman"/>
+          <w:sz w:val="24"/>
+          <w:szCs w:val="24"/>
+        </w:rPr>
+        <w:t xml:space="preserve"> and TA information so that I can easily find my professor’s office room, hours, etc.</w:t>
       </w:r>
     </w:p>
     <w:p>
@@ -386,6 +1046,7 @@
           <w:sz w:val="24"/>
           <w:szCs w:val="24"/>
         </w:rPr>
+        <w:lastRenderedPageBreak/>
         <w:t>Cost: 1 week</w:t>
       </w:r>
     </w:p>
@@ -403,33 +1064,50 @@
           <w:sz w:val="24"/>
           <w:szCs w:val="24"/>
         </w:rPr>
-        <w:t xml:space="preserve">The costs for these items have been revised as they would all require significant changes to be made to the application, and would require additional tests to be written. Other user stories we </w:t>
-      </w:r>
-      <w:r>
-        <w:rPr>
-          <w:rFonts w:ascii="Times New Roman" w:hAnsi="Times New Roman" w:cs="Times New Roman"/>
-          <w:sz w:val="24"/>
-          <w:szCs w:val="24"/>
-        </w:rPr>
-        <w:lastRenderedPageBreak/>
-        <w:t>will most likely not be able to implement include: class attendance, change settings, degree requirements, update academic history.</w:t>
-      </w:r>
-    </w:p>
-    <w:p>
-      <w:pPr>
-        <w:rPr>
-          <w:rFonts w:ascii="Times New Roman" w:hAnsi="Times New Roman" w:cs="Times New Roman"/>
-          <w:sz w:val="24"/>
-          <w:szCs w:val="24"/>
-        </w:rPr>
-      </w:pPr>
-      <w:r>
-        <w:rPr>
-          <w:rFonts w:ascii="Times New Roman" w:hAnsi="Times New Roman" w:cs="Times New Roman"/>
-          <w:sz w:val="24"/>
-          <w:szCs w:val="24"/>
-        </w:rPr>
-        <w:t xml:space="preserve">One of, if not the most important things that we have to do with this iteration is test the application. We need to thoroughly test the important units, as well as test how well they work together. Many of these tests are already written; however, they need to be done in more detail. Specifically, we are going to try and focus on the edge cases where bugs can be left unnoticed for long periods of time. Furthermore, scaffolding needs to be added to the UIs themselves, so that user input will be less likely to result in a crash. For example, the weight of the tasks needs to be between 0 and 1, and the UI should not accept any other input for that category. </w:t>
+        <w:t>The costs for these items have been revised as they would all require significant changes to be made to the application, and would require additional tests to be written. Other user stories we will most likely not be able to implement include: class attendance, change settings, degree requirements, update academic history.</w:t>
+      </w:r>
+    </w:p>
+    <w:p>
+      <w:pPr>
+        <w:pStyle w:val="Heading1"/>
+      </w:pPr>
+      <w:r>
+        <w:t>Testing</w:t>
+      </w:r>
+    </w:p>
+    <w:p>
+      <w:pPr>
+        <w:rPr>
+          <w:rFonts w:ascii="Times New Roman" w:hAnsi="Times New Roman" w:cs="Times New Roman"/>
+          <w:sz w:val="24"/>
+          <w:szCs w:val="24"/>
+        </w:rPr>
+      </w:pPr>
+      <w:r>
+        <w:rPr>
+          <w:rFonts w:ascii="Times New Roman" w:hAnsi="Times New Roman" w:cs="Times New Roman"/>
+          <w:sz w:val="24"/>
+          <w:szCs w:val="24"/>
+        </w:rPr>
+        <w:t xml:space="preserve">One of, if not the most important things that we have to do with this iteration </w:t>
+      </w:r>
+      <w:proofErr w:type="gramStart"/>
+      <w:r>
+        <w:rPr>
+          <w:rFonts w:ascii="Times New Roman" w:hAnsi="Times New Roman" w:cs="Times New Roman"/>
+          <w:sz w:val="24"/>
+          <w:szCs w:val="24"/>
+        </w:rPr>
+        <w:t>is</w:t>
+      </w:r>
+      <w:proofErr w:type="gramEnd"/>
+      <w:r>
+        <w:rPr>
+          <w:rFonts w:ascii="Times New Roman" w:hAnsi="Times New Roman" w:cs="Times New Roman"/>
+          <w:sz w:val="24"/>
+          <w:szCs w:val="24"/>
+        </w:rPr>
+        <w:t xml:space="preserve"> test the application. We need to thoroughly test the important units, as well as test how well they work together. Many of these tests are already written; however, they need to be done in more detail. Specifically, we are going to try and focus on the edge cases where bugs can be left unnoticed for long periods of time. Furthermore, scaffolding needs to be added to the UIs themselves, so that user input will be less likely to result in a crash. For example, the weight of the tasks needs to be between 0 and 1, and the UI should not accept any other input for that category. </w:t>
       </w:r>
     </w:p>
     <w:p>
@@ -447,7 +1125,61 @@
           <w:sz w:val="24"/>
           <w:szCs w:val="24"/>
         </w:rPr>
-        <w:t>Additionally, we will do as much acceptance testing as we can. We will make use of the Robotium plugin for Android studio, but since we can only use it for free a small number of times we will need to be careful and not waste it. This means that we will need to push the acceptance testing back as much as possible, or test it ourselves without Robotium.</w:t>
+        <w:t xml:space="preserve">Additionally, we will do as much acceptance testing as we can. We will make use of the </w:t>
+      </w:r>
+      <w:proofErr w:type="spellStart"/>
+      <w:r>
+        <w:rPr>
+          <w:rFonts w:ascii="Times New Roman" w:hAnsi="Times New Roman" w:cs="Times New Roman"/>
+          <w:sz w:val="24"/>
+          <w:szCs w:val="24"/>
+        </w:rPr>
+        <w:t>Robotium</w:t>
+      </w:r>
+      <w:proofErr w:type="spellEnd"/>
+      <w:r>
+        <w:rPr>
+          <w:rFonts w:ascii="Times New Roman" w:hAnsi="Times New Roman" w:cs="Times New Roman"/>
+          <w:sz w:val="24"/>
+          <w:szCs w:val="24"/>
+        </w:rPr>
+        <w:t xml:space="preserve"> </w:t>
+      </w:r>
+      <w:proofErr w:type="spellStart"/>
+      <w:r>
+        <w:rPr>
+          <w:rFonts w:ascii="Times New Roman" w:hAnsi="Times New Roman" w:cs="Times New Roman"/>
+          <w:sz w:val="24"/>
+          <w:szCs w:val="24"/>
+        </w:rPr>
+        <w:t>plugin</w:t>
+      </w:r>
+      <w:proofErr w:type="spellEnd"/>
+      <w:r>
+        <w:rPr>
+          <w:rFonts w:ascii="Times New Roman" w:hAnsi="Times New Roman" w:cs="Times New Roman"/>
+          <w:sz w:val="24"/>
+          <w:szCs w:val="24"/>
+        </w:rPr>
+        <w:t xml:space="preserve"> for Android studio, but since we can only use it for free a small number of times we will need to be careful and not waste it. This means that we will need to push the acceptance testing back as much as possible, or test it ourselves without </w:t>
+      </w:r>
+      <w:proofErr w:type="spellStart"/>
+      <w:r>
+        <w:rPr>
+          <w:rFonts w:ascii="Times New Roman" w:hAnsi="Times New Roman" w:cs="Times New Roman"/>
+          <w:sz w:val="24"/>
+          <w:szCs w:val="24"/>
+        </w:rPr>
+        <w:t>Robotium</w:t>
+      </w:r>
+      <w:proofErr w:type="spellEnd"/>
+      <w:r>
+        <w:rPr>
+          <w:rFonts w:ascii="Times New Roman" w:hAnsi="Times New Roman" w:cs="Times New Roman"/>
+          <w:sz w:val="24"/>
+          <w:szCs w:val="24"/>
+        </w:rPr>
+        <w:t>.</w:t>
       </w:r>
     </w:p>
     <w:sectPr>
@@ -575,8 +1307,400 @@
       </w:rPr>
     </w:lvl>
   </w:abstractNum>
+  <w:abstractNum w:abstractNumId="1">
+    <w:nsid w:val="418D0D76"/>
+    <w:multiLevelType w:val="hybridMultilevel"/>
+    <w:tmpl w:val="0D4EB130"/>
+    <w:lvl w:ilvl="0" w:tplc="1009000F">
+      <w:start w:val="1"/>
+      <w:numFmt w:val="decimal"/>
+      <w:lvlText w:val="%1."/>
+      <w:lvlJc w:val="left"/>
+      <w:pPr>
+        <w:ind w:left="720" w:hanging="360"/>
+      </w:pPr>
+      <w:rPr>
+        <w:rFonts w:hint="default"/>
+      </w:rPr>
+    </w:lvl>
+    <w:lvl w:ilvl="1" w:tplc="10090019">
+      <w:start w:val="1"/>
+      <w:numFmt w:val="lowerLetter"/>
+      <w:lvlText w:val="%2."/>
+      <w:lvlJc w:val="left"/>
+      <w:pPr>
+        <w:ind w:left="1440" w:hanging="360"/>
+      </w:pPr>
+    </w:lvl>
+    <w:lvl w:ilvl="2" w:tplc="1009001B" w:tentative="1">
+      <w:start w:val="1"/>
+      <w:numFmt w:val="lowerRoman"/>
+      <w:lvlText w:val="%3."/>
+      <w:lvlJc w:val="right"/>
+      <w:pPr>
+        <w:ind w:left="2160" w:hanging="180"/>
+      </w:pPr>
+    </w:lvl>
+    <w:lvl w:ilvl="3" w:tplc="1009000F" w:tentative="1">
+      <w:start w:val="1"/>
+      <w:numFmt w:val="decimal"/>
+      <w:lvlText w:val="%4."/>
+      <w:lvlJc w:val="left"/>
+      <w:pPr>
+        <w:ind w:left="2880" w:hanging="360"/>
+      </w:pPr>
+    </w:lvl>
+    <w:lvl w:ilvl="4" w:tplc="10090019" w:tentative="1">
+      <w:start w:val="1"/>
+      <w:numFmt w:val="lowerLetter"/>
+      <w:lvlText w:val="%5."/>
+      <w:lvlJc w:val="left"/>
+      <w:pPr>
+        <w:ind w:left="3600" w:hanging="360"/>
+      </w:pPr>
+    </w:lvl>
+    <w:lvl w:ilvl="5" w:tplc="1009001B" w:tentative="1">
+      <w:start w:val="1"/>
+      <w:numFmt w:val="lowerRoman"/>
+      <w:lvlText w:val="%6."/>
+      <w:lvlJc w:val="right"/>
+      <w:pPr>
+        <w:ind w:left="4320" w:hanging="180"/>
+      </w:pPr>
+    </w:lvl>
+    <w:lvl w:ilvl="6" w:tplc="1009000F" w:tentative="1">
+      <w:start w:val="1"/>
+      <w:numFmt w:val="decimal"/>
+      <w:lvlText w:val="%7."/>
+      <w:lvlJc w:val="left"/>
+      <w:pPr>
+        <w:ind w:left="5040" w:hanging="360"/>
+      </w:pPr>
+    </w:lvl>
+    <w:lvl w:ilvl="7" w:tplc="10090019" w:tentative="1">
+      <w:start w:val="1"/>
+      <w:numFmt w:val="lowerLetter"/>
+      <w:lvlText w:val="%8."/>
+      <w:lvlJc w:val="left"/>
+      <w:pPr>
+        <w:ind w:left="5760" w:hanging="360"/>
+      </w:pPr>
+    </w:lvl>
+    <w:lvl w:ilvl="8" w:tplc="1009001B" w:tentative="1">
+      <w:start w:val="1"/>
+      <w:numFmt w:val="lowerRoman"/>
+      <w:lvlText w:val="%9."/>
+      <w:lvlJc w:val="right"/>
+      <w:pPr>
+        <w:ind w:left="6480" w:hanging="180"/>
+      </w:pPr>
+    </w:lvl>
+  </w:abstractNum>
+  <w:abstractNum w:abstractNumId="2">
+    <w:nsid w:val="5B02367B"/>
+    <w:multiLevelType w:val="hybridMultilevel"/>
+    <w:tmpl w:val="35E62600"/>
+    <w:lvl w:ilvl="0" w:tplc="6DDADF04">
+      <w:start w:val="1"/>
+      <w:numFmt w:val="decimal"/>
+      <w:lvlText w:val="%1."/>
+      <w:lvlJc w:val="left"/>
+      <w:pPr>
+        <w:ind w:left="1080" w:hanging="360"/>
+      </w:pPr>
+      <w:rPr>
+        <w:rFonts w:hint="default"/>
+      </w:rPr>
+    </w:lvl>
+    <w:lvl w:ilvl="1" w:tplc="10090019" w:tentative="1">
+      <w:start w:val="1"/>
+      <w:numFmt w:val="lowerLetter"/>
+      <w:lvlText w:val="%2."/>
+      <w:lvlJc w:val="left"/>
+      <w:pPr>
+        <w:ind w:left="1800" w:hanging="360"/>
+      </w:pPr>
+    </w:lvl>
+    <w:lvl w:ilvl="2" w:tplc="1009001B" w:tentative="1">
+      <w:start w:val="1"/>
+      <w:numFmt w:val="lowerRoman"/>
+      <w:lvlText w:val="%3."/>
+      <w:lvlJc w:val="right"/>
+      <w:pPr>
+        <w:ind w:left="2520" w:hanging="180"/>
+      </w:pPr>
+    </w:lvl>
+    <w:lvl w:ilvl="3" w:tplc="1009000F" w:tentative="1">
+      <w:start w:val="1"/>
+      <w:numFmt w:val="decimal"/>
+      <w:lvlText w:val="%4."/>
+      <w:lvlJc w:val="left"/>
+      <w:pPr>
+        <w:ind w:left="3240" w:hanging="360"/>
+      </w:pPr>
+    </w:lvl>
+    <w:lvl w:ilvl="4" w:tplc="10090019" w:tentative="1">
+      <w:start w:val="1"/>
+      <w:numFmt w:val="lowerLetter"/>
+      <w:lvlText w:val="%5."/>
+      <w:lvlJc w:val="left"/>
+      <w:pPr>
+        <w:ind w:left="3960" w:hanging="360"/>
+      </w:pPr>
+    </w:lvl>
+    <w:lvl w:ilvl="5" w:tplc="1009001B" w:tentative="1">
+      <w:start w:val="1"/>
+      <w:numFmt w:val="lowerRoman"/>
+      <w:lvlText w:val="%6."/>
+      <w:lvlJc w:val="right"/>
+      <w:pPr>
+        <w:ind w:left="4680" w:hanging="180"/>
+      </w:pPr>
+    </w:lvl>
+    <w:lvl w:ilvl="6" w:tplc="1009000F" w:tentative="1">
+      <w:start w:val="1"/>
+      <w:numFmt w:val="decimal"/>
+      <w:lvlText w:val="%7."/>
+      <w:lvlJc w:val="left"/>
+      <w:pPr>
+        <w:ind w:left="5400" w:hanging="360"/>
+      </w:pPr>
+    </w:lvl>
+    <w:lvl w:ilvl="7" w:tplc="10090019" w:tentative="1">
+      <w:start w:val="1"/>
+      <w:numFmt w:val="lowerLetter"/>
+      <w:lvlText w:val="%8."/>
+      <w:lvlJc w:val="left"/>
+      <w:pPr>
+        <w:ind w:left="6120" w:hanging="360"/>
+      </w:pPr>
+    </w:lvl>
+    <w:lvl w:ilvl="8" w:tplc="1009001B" w:tentative="1">
+      <w:start w:val="1"/>
+      <w:numFmt w:val="lowerRoman"/>
+      <w:lvlText w:val="%9."/>
+      <w:lvlJc w:val="right"/>
+      <w:pPr>
+        <w:ind w:left="6840" w:hanging="180"/>
+      </w:pPr>
+    </w:lvl>
+  </w:abstractNum>
+  <w:abstractNum w:abstractNumId="3">
+    <w:nsid w:val="5FE05816"/>
+    <w:multiLevelType w:val="hybridMultilevel"/>
+    <w:tmpl w:val="D87A70B2"/>
+    <w:lvl w:ilvl="0" w:tplc="1009000F">
+      <w:start w:val="1"/>
+      <w:numFmt w:val="decimal"/>
+      <w:lvlText w:val="%1."/>
+      <w:lvlJc w:val="left"/>
+      <w:pPr>
+        <w:ind w:left="720" w:hanging="360"/>
+      </w:pPr>
+      <w:rPr>
+        <w:rFonts w:hint="default"/>
+      </w:rPr>
+    </w:lvl>
+    <w:lvl w:ilvl="1" w:tplc="10090019" w:tentative="1">
+      <w:start w:val="1"/>
+      <w:numFmt w:val="lowerLetter"/>
+      <w:lvlText w:val="%2."/>
+      <w:lvlJc w:val="left"/>
+      <w:pPr>
+        <w:ind w:left="1440" w:hanging="360"/>
+      </w:pPr>
+    </w:lvl>
+    <w:lvl w:ilvl="2" w:tplc="1009001B" w:tentative="1">
+      <w:start w:val="1"/>
+      <w:numFmt w:val="lowerRoman"/>
+      <w:lvlText w:val="%3."/>
+      <w:lvlJc w:val="right"/>
+      <w:pPr>
+        <w:ind w:left="2160" w:hanging="180"/>
+      </w:pPr>
+    </w:lvl>
+    <w:lvl w:ilvl="3" w:tplc="1009000F" w:tentative="1">
+      <w:start w:val="1"/>
+      <w:numFmt w:val="decimal"/>
+      <w:lvlText w:val="%4."/>
+      <w:lvlJc w:val="left"/>
+      <w:pPr>
+        <w:ind w:left="2880" w:hanging="360"/>
+      </w:pPr>
+    </w:lvl>
+    <w:lvl w:ilvl="4" w:tplc="10090019" w:tentative="1">
+      <w:start w:val="1"/>
+      <w:numFmt w:val="lowerLetter"/>
+      <w:lvlText w:val="%5."/>
+      <w:lvlJc w:val="left"/>
+      <w:pPr>
+        <w:ind w:left="3600" w:hanging="360"/>
+      </w:pPr>
+    </w:lvl>
+    <w:lvl w:ilvl="5" w:tplc="1009001B" w:tentative="1">
+      <w:start w:val="1"/>
+      <w:numFmt w:val="lowerRoman"/>
+      <w:lvlText w:val="%6."/>
+      <w:lvlJc w:val="right"/>
+      <w:pPr>
+        <w:ind w:left="4320" w:hanging="180"/>
+      </w:pPr>
+    </w:lvl>
+    <w:lvl w:ilvl="6" w:tplc="1009000F" w:tentative="1">
+      <w:start w:val="1"/>
+      <w:numFmt w:val="decimal"/>
+      <w:lvlText w:val="%7."/>
+      <w:lvlJc w:val="left"/>
+      <w:pPr>
+        <w:ind w:left="5040" w:hanging="360"/>
+      </w:pPr>
+    </w:lvl>
+    <w:lvl w:ilvl="7" w:tplc="10090019" w:tentative="1">
+      <w:start w:val="1"/>
+      <w:numFmt w:val="lowerLetter"/>
+      <w:lvlText w:val="%8."/>
+      <w:lvlJc w:val="left"/>
+      <w:pPr>
+        <w:ind w:left="5760" w:hanging="360"/>
+      </w:pPr>
+    </w:lvl>
+    <w:lvl w:ilvl="8" w:tplc="1009001B" w:tentative="1">
+      <w:start w:val="1"/>
+      <w:numFmt w:val="lowerRoman"/>
+      <w:lvlText w:val="%9."/>
+      <w:lvlJc w:val="right"/>
+      <w:pPr>
+        <w:ind w:left="6480" w:hanging="180"/>
+      </w:pPr>
+    </w:lvl>
+  </w:abstractNum>
+  <w:abstractNum w:abstractNumId="4">
+    <w:nsid w:val="7BDD125C"/>
+    <w:multiLevelType w:val="hybridMultilevel"/>
+    <w:tmpl w:val="EB3292A0"/>
+    <w:lvl w:ilvl="0" w:tplc="10090001">
+      <w:start w:val="1"/>
+      <w:numFmt w:val="bullet"/>
+      <w:lvlText w:val=""/>
+      <w:lvlJc w:val="left"/>
+      <w:pPr>
+        <w:ind w:left="720" w:hanging="360"/>
+      </w:pPr>
+      <w:rPr>
+        <w:rFonts w:ascii="Symbol" w:hAnsi="Symbol" w:hint="default"/>
+      </w:rPr>
+    </w:lvl>
+    <w:lvl w:ilvl="1" w:tplc="10090003" w:tentative="1">
+      <w:start w:val="1"/>
+      <w:numFmt w:val="bullet"/>
+      <w:lvlText w:val="o"/>
+      <w:lvlJc w:val="left"/>
+      <w:pPr>
+        <w:ind w:left="1440" w:hanging="360"/>
+      </w:pPr>
+      <w:rPr>
+        <w:rFonts w:ascii="Courier New" w:hAnsi="Courier New" w:cs="Courier New" w:hint="default"/>
+      </w:rPr>
+    </w:lvl>
+    <w:lvl w:ilvl="2" w:tplc="10090005" w:tentative="1">
+      <w:start w:val="1"/>
+      <w:numFmt w:val="bullet"/>
+      <w:lvlText w:val=""/>
+      <w:lvlJc w:val="left"/>
+      <w:pPr>
+        <w:ind w:left="2160" w:hanging="360"/>
+      </w:pPr>
+      <w:rPr>
+        <w:rFonts w:ascii="Wingdings" w:hAnsi="Wingdings" w:hint="default"/>
+      </w:rPr>
+    </w:lvl>
+    <w:lvl w:ilvl="3" w:tplc="10090001" w:tentative="1">
+      <w:start w:val="1"/>
+      <w:numFmt w:val="bullet"/>
+      <w:lvlText w:val=""/>
+      <w:lvlJc w:val="left"/>
+      <w:pPr>
+        <w:ind w:left="2880" w:hanging="360"/>
+      </w:pPr>
+      <w:rPr>
+        <w:rFonts w:ascii="Symbol" w:hAnsi="Symbol" w:hint="default"/>
+      </w:rPr>
+    </w:lvl>
+    <w:lvl w:ilvl="4" w:tplc="10090003" w:tentative="1">
+      <w:start w:val="1"/>
+      <w:numFmt w:val="bullet"/>
+      <w:lvlText w:val="o"/>
+      <w:lvlJc w:val="left"/>
+      <w:pPr>
+        <w:ind w:left="3600" w:hanging="360"/>
+      </w:pPr>
+      <w:rPr>
+        <w:rFonts w:ascii="Courier New" w:hAnsi="Courier New" w:cs="Courier New" w:hint="default"/>
+      </w:rPr>
+    </w:lvl>
+    <w:lvl w:ilvl="5" w:tplc="10090005" w:tentative="1">
+      <w:start w:val="1"/>
+      <w:numFmt w:val="bullet"/>
+      <w:lvlText w:val=""/>
+      <w:lvlJc w:val="left"/>
+      <w:pPr>
+        <w:ind w:left="4320" w:hanging="360"/>
+      </w:pPr>
+      <w:rPr>
+        <w:rFonts w:ascii="Wingdings" w:hAnsi="Wingdings" w:hint="default"/>
+      </w:rPr>
+    </w:lvl>
+    <w:lvl w:ilvl="6" w:tplc="10090001" w:tentative="1">
+      <w:start w:val="1"/>
+      <w:numFmt w:val="bullet"/>
+      <w:lvlText w:val=""/>
+      <w:lvlJc w:val="left"/>
+      <w:pPr>
+        <w:ind w:left="5040" w:hanging="360"/>
+      </w:pPr>
+      <w:rPr>
+        <w:rFonts w:ascii="Symbol" w:hAnsi="Symbol" w:hint="default"/>
+      </w:rPr>
+    </w:lvl>
+    <w:lvl w:ilvl="7" w:tplc="10090003" w:tentative="1">
+      <w:start w:val="1"/>
+      <w:numFmt w:val="bullet"/>
+      <w:lvlText w:val="o"/>
+      <w:lvlJc w:val="left"/>
+      <w:pPr>
+        <w:ind w:left="5760" w:hanging="360"/>
+      </w:pPr>
+      <w:rPr>
+        <w:rFonts w:ascii="Courier New" w:hAnsi="Courier New" w:cs="Courier New" w:hint="default"/>
+      </w:rPr>
+    </w:lvl>
+    <w:lvl w:ilvl="8" w:tplc="10090005" w:tentative="1">
+      <w:start w:val="1"/>
+      <w:numFmt w:val="bullet"/>
+      <w:lvlText w:val=""/>
+      <w:lvlJc w:val="left"/>
+      <w:pPr>
+        <w:ind w:left="6480" w:hanging="360"/>
+      </w:pPr>
+      <w:rPr>
+        <w:rFonts w:ascii="Wingdings" w:hAnsi="Wingdings" w:hint="default"/>
+      </w:rPr>
+    </w:lvl>
+  </w:abstractNum>
   <w:num w:numId="1">
     <w:abstractNumId w:val="0"/>
+  </w:num>
+  <w:num w:numId="2">
+    <w:abstractNumId w:val="1"/>
+  </w:num>
+  <w:num w:numId="3">
+    <w:abstractNumId w:val="4"/>
+  </w:num>
+  <w:num w:numId="4">
+    <w:abstractNumId w:val="2"/>
+  </w:num>
+  <w:num w:numId="5">
+    <w:abstractNumId w:val="3"/>
   </w:num>
 </w:numbering>
 </file>
@@ -742,6 +1866,29 @@
     <w:qFormat/>
     <w:rsid w:val="009C0579"/>
   </w:style>
+  <w:style w:type="paragraph" w:styleId="Heading1">
+    <w:name w:val="heading 1"/>
+    <w:basedOn w:val="Normal"/>
+    <w:next w:val="Normal"/>
+    <w:link w:val="Heading1Char"/>
+    <w:uiPriority w:val="9"/>
+    <w:qFormat/>
+    <w:rsid w:val="00E06C87"/>
+    <w:pPr>
+      <w:keepNext/>
+      <w:keepLines/>
+      <w:spacing w:before="480" w:after="0"/>
+      <w:outlineLvl w:val="0"/>
+    </w:pPr>
+    <w:rPr>
+      <w:rFonts w:asciiTheme="majorHAnsi" w:eastAsiaTheme="majorEastAsia" w:hAnsiTheme="majorHAnsi" w:cstheme="majorBidi"/>
+      <w:b/>
+      <w:bCs/>
+      <w:color w:val="365F91" w:themeColor="accent1" w:themeShade="BF"/>
+      <w:sz w:val="28"/>
+      <w:szCs w:val="28"/>
+    </w:rPr>
+  </w:style>
   <w:style w:type="character" w:default="1" w:styleId="DefaultParagraphFont">
     <w:name w:val="Default Paragraph Font"/>
     <w:uiPriority w:val="1"/>
@@ -818,6 +1965,21 @@
       <w:kern w:val="28"/>
       <w:sz w:val="52"/>
       <w:szCs w:val="52"/>
+    </w:rPr>
+  </w:style>
+  <w:style w:type="character" w:customStyle="1" w:styleId="Heading1Char">
+    <w:name w:val="Heading 1 Char"/>
+    <w:basedOn w:val="DefaultParagraphFont"/>
+    <w:link w:val="Heading1"/>
+    <w:uiPriority w:val="9"/>
+    <w:rsid w:val="00E06C87"/>
+    <w:rPr>
+      <w:rFonts w:asciiTheme="majorHAnsi" w:eastAsiaTheme="majorEastAsia" w:hAnsiTheme="majorHAnsi" w:cstheme="majorBidi"/>
+      <w:b/>
+      <w:bCs/>
+      <w:color w:val="365F91" w:themeColor="accent1" w:themeShade="BF"/>
+      <w:sz w:val="28"/>
+      <w:szCs w:val="28"/>
     </w:rPr>
   </w:style>
 </w:styles>

</xml_diff>

<commit_message>
revised sketch to show integration seams
</commit_message>
<xml_diff>
--- a/Documentation/Plan.docx
+++ b/Documentation/Plan.docx
@@ -509,24 +509,59 @@
           <w:sz w:val="24"/>
           <w:szCs w:val="24"/>
         </w:rPr>
-        <w:t>[Developer tasks for other user stories]</w:t>
-      </w:r>
-    </w:p>
-    <w:p>
-      <w:pPr>
-        <w:rPr>
-          <w:rFonts w:ascii="Times New Roman" w:hAnsi="Times New Roman" w:cs="Times New Roman"/>
-          <w:sz w:val="24"/>
-          <w:szCs w:val="24"/>
-        </w:rPr>
-      </w:pPr>
-      <w:r>
-        <w:rPr>
-          <w:rFonts w:ascii="Times New Roman" w:hAnsi="Times New Roman" w:cs="Times New Roman"/>
-          <w:sz w:val="24"/>
-          <w:szCs w:val="24"/>
-        </w:rPr>
         <w:lastRenderedPageBreak/>
+        <w:t>The Schedule user story involved modifying the views to accept date and time input from a more specialized source, instead of text input. This input is then serialized and saved in the database. Tasks can have the date and time updated or modified, while course records are still not editable. Ideally, we’ll be able to create a view to display this information in a way resembling the “Week at a Glance” page that Aurora has.</w:t>
+      </w:r>
+    </w:p>
+    <w:p>
+      <w:pPr>
+        <w:rPr>
+          <w:rFonts w:ascii="Times New Roman" w:hAnsi="Times New Roman" w:cs="Times New Roman"/>
+          <w:sz w:val="24"/>
+          <w:szCs w:val="24"/>
+        </w:rPr>
+      </w:pPr>
+      <w:r>
+        <w:rPr>
+          <w:rFonts w:ascii="Times New Roman" w:hAnsi="Times New Roman" w:cs="Times New Roman"/>
+          <w:sz w:val="24"/>
+          <w:szCs w:val="24"/>
+        </w:rPr>
+        <w:t xml:space="preserve">The Reminders developer tasks are mostly limited to research, as none of us have experience working with device API’s. We should be able to go through the device API for the supplied Nexus tablet and </w:t>
+      </w:r>
+      <w:proofErr w:type="spellStart"/>
+      <w:r>
+        <w:rPr>
+          <w:rFonts w:ascii="Times New Roman" w:hAnsi="Times New Roman" w:cs="Times New Roman"/>
+          <w:sz w:val="24"/>
+          <w:szCs w:val="24"/>
+        </w:rPr>
+        <w:t>genymotion</w:t>
+      </w:r>
+      <w:proofErr w:type="spellEnd"/>
+      <w:r>
+        <w:rPr>
+          <w:rFonts w:ascii="Times New Roman" w:hAnsi="Times New Roman" w:cs="Times New Roman"/>
+          <w:sz w:val="24"/>
+          <w:szCs w:val="24"/>
+        </w:rPr>
+        <w:t xml:space="preserve"> to learn what functions need to be called. This will allow us to set an alarm to go off when a task due date has been reached.  </w:t>
+      </w:r>
+    </w:p>
+    <w:p>
+      <w:pPr>
+        <w:rPr>
+          <w:rFonts w:ascii="Times New Roman" w:hAnsi="Times New Roman" w:cs="Times New Roman"/>
+          <w:sz w:val="24"/>
+          <w:szCs w:val="24"/>
+        </w:rPr>
+      </w:pPr>
+      <w:r>
+        <w:rPr>
+          <w:rFonts w:ascii="Times New Roman" w:hAnsi="Times New Roman" w:cs="Times New Roman"/>
+          <w:sz w:val="24"/>
+          <w:szCs w:val="24"/>
+        </w:rPr>
         <w:t>The three refactoring items we are focussing on for this iteration are:</w:t>
       </w:r>
     </w:p>
@@ -852,6 +887,7 @@
           <w:sz w:val="24"/>
           <w:szCs w:val="24"/>
         </w:rPr>
+        <w:lastRenderedPageBreak/>
         <w:t>Passing Grade: As a student, I’d like to be able to view my grades for each course and calculate my overall GPA for the term and my degree</w:t>
       </w:r>
     </w:p>
@@ -1046,7 +1082,6 @@
           <w:sz w:val="24"/>
           <w:szCs w:val="24"/>
         </w:rPr>
-        <w:lastRenderedPageBreak/>
         <w:t>Cost: 1 week</w:t>
       </w:r>
     </w:p>

</xml_diff>